<commit_message>
done some small changes
</commit_message>
<xml_diff>
--- a/mappedokument.docx
+++ b/mappedokument.docx
@@ -5,541 +5,892 @@
     <w:p>
       <w:pPr>
         <w:pStyle w:val="Title"/>
+      </w:pPr>
+      <w:r>
+        <w:t>Mappedokument</w:t>
+      </w:r>
+      <w:r>
+        <w:t xml:space="preserve"> Eksamen</w:t>
+      </w:r>
+      <w:r>
+        <w:t xml:space="preserve"> 2025</w:t>
+      </w:r>
+    </w:p>
+    <w:p>
+      <w:pPr>
+        <w:pStyle w:val="Heading1"/>
+      </w:pPr>
+      <w:r>
+        <w:t>Forutsetninger</w:t>
+      </w:r>
+    </w:p>
+    <w:p>
+      <w:r>
+        <w:t xml:space="preserve">Når det gjelder mappedel 1 og 3 valgte jeg heller å starte med oppgave 3 og skrive all </w:t>
+      </w:r>
+      <w:r>
+        <w:t>HTML-koden</w:t>
+      </w:r>
+      <w:r>
+        <w:t xml:space="preserve"> for å ha satt opp alle de forskjellige variabel navnene og funksjonene sånn at </w:t>
+      </w:r>
+      <w:r>
+        <w:t xml:space="preserve">jeg </w:t>
+      </w:r>
+      <w:r>
+        <w:t>har alt klart for å sette opp funksjonene og dataen og slippe å måtte gjøre endringer i koden for å få det til å fungere</w:t>
+      </w:r>
+      <w:r>
+        <w:t xml:space="preserve"> senere.</w:t>
+      </w:r>
+    </w:p>
+    <w:p/>
+    <w:p>
+      <w:pPr>
+        <w:pStyle w:val="Heading1"/>
+      </w:pPr>
+      <w:r>
+        <w:t>Hjelpemidler</w:t>
+      </w:r>
+    </w:p>
+    <w:p>
+      <w:pPr>
+        <w:pStyle w:val="Heading3"/>
+      </w:pPr>
+      <w:r>
+        <w:t>Mappedel 1</w:t>
+      </w:r>
+    </w:p>
+    <w:p>
+      <w:r>
+        <w:t>I mappedel 1 f</w:t>
+      </w:r>
+      <w:r>
+        <w:t>or Register.JS, hentet jeg alle kurs</w:t>
+      </w:r>
+      <w:r>
+        <w:t>ene</w:t>
+      </w:r>
+      <w:r>
+        <w:t xml:space="preserve"> gjennom bruk av AI</w:t>
+      </w:r>
+      <w:r>
+        <w:t xml:space="preserve"> (</w:t>
+      </w:r>
+      <w:r>
+        <w:t>Microsoft Copilot</w:t>
+      </w:r>
+      <w:r>
+        <w:t xml:space="preserve">, </w:t>
+      </w:r>
+      <w:r>
+        <w:t>2025</w:t>
+      </w:r>
+      <w:r>
+        <w:t>b</w:t>
+      </w:r>
+      <w:r>
+        <w:t>)</w:t>
+      </w:r>
+      <w:r>
+        <w:t xml:space="preserve"> ved å dele nettsiden også be den om å skrive ut alle kursene i et listeformat</w:t>
+      </w:r>
+      <w:r>
+        <w:t xml:space="preserve">, samt for å produsere datastrukturen ved bruk av </w:t>
+      </w:r>
+      <w:r>
+        <w:t>(</w:t>
+      </w:r>
+      <w:r>
+        <w:t>Microsoft Copilot 2025</w:t>
+      </w:r>
+      <w:r>
+        <w:t>a)</w:t>
+      </w:r>
+      <w:r>
+        <w:t>.</w:t>
+      </w:r>
+      <w:r>
+        <w:t xml:space="preserve"> </w:t>
+      </w:r>
+    </w:p>
+    <w:p>
+      <w:r>
+        <w:t>For funksjonene i Actions.JS brukte jeg AI</w:t>
+      </w:r>
+      <w:r>
+        <w:t xml:space="preserve"> </w:t>
+      </w:r>
+      <w:r>
+        <w:t>(</w:t>
+      </w:r>
+      <w:r>
+        <w:t>Microsoft Copilot 2025</w:t>
+      </w:r>
+      <w:r>
+        <w:t>a</w:t>
+      </w:r>
+      <w:r>
+        <w:t xml:space="preserve">) for produsering av de forskjellige funksjonene </w:t>
+      </w:r>
+      <w:r>
+        <w:t>ut ifra</w:t>
+      </w:r>
+      <w:r>
+        <w:t xml:space="preserve"> det som ble forklart i videoen.</w:t>
+      </w:r>
+    </w:p>
+    <w:p>
+      <w:pPr>
+        <w:pStyle w:val="Heading3"/>
+      </w:pPr>
+      <w:r>
+        <w:t>Mappedel 2</w:t>
+      </w:r>
+    </w:p>
+    <w:p>
+      <w:r>
+        <w:t>I mappedel 2 oppgave 1, sammenlignet jeg med hva trodde de kunne være i Javascript samt at jeg søkte opp de forskjellige delene jeg ikke gjenkjente ved å</w:t>
+      </w:r>
+      <w:r>
+        <w:t xml:space="preserve"> bruke flere ressurser fra W3Schools (u.å.) for å forstå funksjonene max(), append(), strip() og print().</w:t>
+      </w:r>
+      <w:r>
+        <w:t xml:space="preserve"> For å komme nærmere i forståelsen av koden.</w:t>
+      </w:r>
+    </w:p>
+    <w:p>
+      <w:r>
+        <w:t>I mappedel 2 oppgave 2.</w:t>
+      </w:r>
+      <w:r>
+        <w:t xml:space="preserve"> F</w:t>
+      </w:r>
+      <w:r>
+        <w:t>u</w:t>
+      </w:r>
+      <w:r>
+        <w:t xml:space="preserve">lgte jeg </w:t>
+      </w:r>
+      <w:r>
+        <w:t>pensum,</w:t>
+      </w:r>
+      <w:r>
+        <w:t xml:space="preserve"> men endte opp med å google for å få litt hjelp med for loopene (</w:t>
+      </w:r>
+      <w:r>
+        <w:t>StackOverflow, 2011</w:t>
+      </w:r>
+      <w:r>
+        <w:t xml:space="preserve">; </w:t>
+      </w:r>
+      <w:r>
+        <w:t>W3Schools</w:t>
+      </w:r>
+      <w:r>
+        <w:t>,</w:t>
+      </w:r>
+      <w:r>
+        <w:t xml:space="preserve"> u.å.</w:t>
+      </w:r>
+      <w:r>
+        <w:t>g)</w:t>
+      </w:r>
+    </w:p>
+    <w:p>
+      <w:pPr>
+        <w:pStyle w:val="Heading3"/>
+      </w:pPr>
+      <w:r>
+        <w:t>Mappedel 3</w:t>
+      </w:r>
+    </w:p>
+    <w:p>
+      <w:r>
+        <w:t xml:space="preserve">I mappedel 3 har jeg brukt litt hjelpemidler. For skrivingen av HTML koden skrev jeg den </w:t>
+      </w:r>
+      <w:r>
+        <w:t>selv,</w:t>
+      </w:r>
+      <w:r>
+        <w:t xml:space="preserve"> men å koble opp de forskjellige funksjonene til knappene</w:t>
+      </w:r>
+      <w:r>
+        <w:t>,</w:t>
+      </w:r>
+      <w:r>
+        <w:t xml:space="preserve"> dobbeltsjekke at koblingene til </w:t>
+      </w:r>
+      <w:r>
+        <w:t>JavaScript</w:t>
+      </w:r>
+      <w:r>
+        <w:t xml:space="preserve"> filen fungerer</w:t>
+      </w:r>
+      <w:r>
+        <w:t>, CSS gjennom skjermbilder av video gitt for å få lignende utseende</w:t>
+      </w:r>
+      <w:r>
+        <w:t xml:space="preserve"> brukte jeg AI (</w:t>
+      </w:r>
+      <w:r>
+        <w:t>Microsoft Copilot</w:t>
+      </w:r>
+      <w:r>
+        <w:t>,</w:t>
+      </w:r>
+      <w:r>
+        <w:t xml:space="preserve"> 2025</w:t>
+      </w:r>
+      <w:r>
+        <w:t>a</w:t>
+      </w:r>
+      <w:r>
+        <w:t>)</w:t>
+      </w:r>
+      <w:r>
+        <w:t>.</w:t>
+      </w:r>
+      <w:r>
+        <w:t xml:space="preserve"> For å sørge for at visse funksjoner blir startet for å vise innholdet fikk jeg hjelp gjennom google og AI (</w:t>
+      </w:r>
+      <w:r>
+        <w:t>W3Schools</w:t>
+      </w:r>
+      <w:r>
+        <w:t>,</w:t>
+      </w:r>
+      <w:r>
+        <w:t xml:space="preserve"> u.å.</w:t>
+      </w:r>
+      <w:r>
+        <w:t>a</w:t>
+      </w:r>
+      <w:r>
+        <w:t xml:space="preserve">; </w:t>
+      </w:r>
+      <w:r>
+        <w:t>Microsoft Copilot 2025</w:t>
+      </w:r>
+      <w:r>
+        <w:t>a</w:t>
+      </w:r>
+      <w:r>
+        <w:t>)</w:t>
+      </w:r>
+      <w:r>
+        <w:t>. Etter å ha gått igjennom Javascript koden som AI (</w:t>
+      </w:r>
+      <w:r>
+        <w:t>Microsoft Copilot</w:t>
+      </w:r>
+      <w:r>
+        <w:t>,</w:t>
+      </w:r>
+      <w:r>
+        <w:t xml:space="preserve"> 2025</w:t>
+      </w:r>
+      <w:r>
+        <w:t>a</w:t>
+      </w:r>
+      <w:r>
+        <w:t>)</w:t>
+      </w:r>
+      <w:r>
+        <w:t xml:space="preserve"> har produsert kan ikke jeg se noe som ikke var en del av pensumet.</w:t>
+      </w:r>
+    </w:p>
+    <w:p>
+      <w:pPr>
+        <w:pStyle w:val="Heading1"/>
+      </w:pPr>
+      <w:r>
+        <w:lastRenderedPageBreak/>
+        <w:t>Referanseliste</w:t>
+      </w:r>
+    </w:p>
+    <w:p>
+      <w:pPr>
+        <w:pStyle w:val="ListParagraph"/>
+        <w:numPr>
+          <w:ilvl w:val="0"/>
+          <w:numId w:val="1"/>
+        </w:numPr>
+      </w:pPr>
+      <w:r>
+        <w:t>W3Schools. (u.å.</w:t>
+      </w:r>
+      <w:r>
+        <w:t>a.</w:t>
+      </w:r>
+      <w:r>
+        <w:t>)</w:t>
+      </w:r>
+      <w:r>
+        <w:t>.</w:t>
+      </w:r>
+      <w:r>
+        <w:t xml:space="preserve"> </w:t>
+      </w:r>
+      <w:r>
         <w:rPr>
-          <w:lang w:val="nb-NO"/>
+          <w:i/>
+          <w:iCs/>
         </w:rPr>
-      </w:pPr>
-      <w:r>
-        <w:rPr>
-          <w:lang w:val="nb-NO"/>
-        </w:rPr>
-        <w:t>Mappedokument</w:t>
-      </w:r>
-    </w:p>
-    <w:p>
-      <w:pPr>
-        <w:rPr>
-          <w:lang w:val="nb-NO"/>
-        </w:rPr>
-      </w:pPr>
-      <w:r>
-        <w:rPr>
-          <w:lang w:val="nb-NO"/>
-        </w:rPr>
-        <w:t>Du kan fjerne teksten som allerede ligger i dette dokumentet etter å ha lest og forstått hva som skal inn i mappedokumentet.</w:t>
-      </w:r>
-    </w:p>
-    <w:p>
-      <w:pPr>
-        <w:pStyle w:val="Heading1"/>
-        <w:rPr>
-          <w:lang w:val="nb-NO"/>
-        </w:rPr>
-      </w:pPr>
-      <w:r>
-        <w:rPr>
-          <w:lang w:val="nb-NO"/>
-        </w:rPr>
-        <w:t>Forutsetninger</w:t>
-      </w:r>
-    </w:p>
-    <w:p>
-      <w:pPr>
-        <w:rPr>
-          <w:lang w:val="nb-NO"/>
-        </w:rPr>
-      </w:pPr>
-      <w:r>
-        <w:rPr>
-          <w:lang w:val="nb-NO"/>
-        </w:rPr>
-        <w:t>Dersom du har tatt noen forutsetninger eller tolket ting i oppgaven, spesifiser dette her.</w:t>
-      </w:r>
-    </w:p>
-    <w:p>
-      <w:pPr>
-        <w:rPr>
-          <w:lang w:val="nb-NO"/>
-        </w:rPr>
-      </w:pPr>
-    </w:p>
-    <w:p>
-      <w:pPr>
-        <w:pStyle w:val="Heading1"/>
-        <w:rPr>
-          <w:lang w:val="nb-NO"/>
-        </w:rPr>
-      </w:pPr>
-      <w:r>
-        <w:rPr>
-          <w:lang w:val="nb-NO"/>
-        </w:rPr>
-        <w:t>Hjelpemidler</w:t>
-      </w:r>
-    </w:p>
-    <w:p>
-      <w:pPr>
-        <w:rPr>
-          <w:lang w:val="nb-NO"/>
-        </w:rPr>
-      </w:pPr>
-      <w:r>
-        <w:rPr>
-          <w:lang w:val="nb-NO"/>
-        </w:rPr>
-        <w:t>Gjør rede for _alle_ hjelpemidler du har benyttet, inkludert AI-løsninger. Beskriv i hvilke oppgaver de er brukt, og hva du har benyttet dem til å løse.</w:t>
-      </w:r>
-    </w:p>
-    <w:p>
-      <w:pPr>
-        <w:rPr>
-          <w:lang w:val="nb-NO"/>
-        </w:rPr>
-      </w:pPr>
-      <w:r>
-        <w:rPr>
-          <w:lang w:val="nb-NO"/>
-        </w:rPr>
-        <w:t xml:space="preserve">Dersom det er </w:t>
-      </w:r>
-      <w:proofErr w:type="gramStart"/>
-      <w:r>
-        <w:rPr>
-          <w:lang w:val="nb-NO"/>
-        </w:rPr>
-        <w:t>linker</w:t>
-      </w:r>
-      <w:proofErr w:type="gramEnd"/>
-      <w:r>
-        <w:rPr>
-          <w:lang w:val="nb-NO"/>
-        </w:rPr>
-        <w:t xml:space="preserve"> til </w:t>
-      </w:r>
-      <w:proofErr w:type="spellStart"/>
-      <w:r>
-        <w:rPr>
-          <w:lang w:val="nb-NO"/>
-        </w:rPr>
-        <w:t>Stack</w:t>
-      </w:r>
-      <w:proofErr w:type="spellEnd"/>
-      <w:r>
-        <w:rPr>
-          <w:lang w:val="nb-NO"/>
-        </w:rPr>
-        <w:t xml:space="preserve"> </w:t>
-      </w:r>
-      <w:proofErr w:type="spellStart"/>
-      <w:r>
-        <w:rPr>
-          <w:lang w:val="nb-NO"/>
-        </w:rPr>
-        <w:t>Overflow</w:t>
-      </w:r>
-      <w:proofErr w:type="spellEnd"/>
-      <w:r>
-        <w:rPr>
-          <w:lang w:val="nb-NO"/>
-        </w:rPr>
-        <w:t xml:space="preserve"> eller dokumentasjon som allerede er lenket opp i kommentarer i koden din kan du kun referere til kommentaren i koden.</w:t>
-      </w:r>
-    </w:p>
-    <w:p>
-      <w:pPr>
-        <w:rPr>
-          <w:lang w:val="nb-NO"/>
-        </w:rPr>
-      </w:pPr>
-      <w:r>
-        <w:rPr>
-          <w:lang w:val="nb-NO"/>
-        </w:rPr>
-        <w:t xml:space="preserve">Bruk av </w:t>
-      </w:r>
-      <w:proofErr w:type="spellStart"/>
-      <w:r>
-        <w:rPr>
-          <w:lang w:val="nb-NO"/>
-        </w:rPr>
-        <w:t>Webtricks</w:t>
-      </w:r>
-      <w:proofErr w:type="spellEnd"/>
-      <w:r>
-        <w:rPr>
-          <w:lang w:val="nb-NO"/>
-        </w:rPr>
-        <w:t xml:space="preserve"> LMS pensum behøves ikke nevnes her.</w:t>
-      </w:r>
-    </w:p>
-    <w:p>
-      <w:pPr>
-        <w:rPr>
-          <w:lang w:val="nb-NO"/>
-        </w:rPr>
-      </w:pPr>
-    </w:p>
-    <w:p>
-      <w:pPr>
-        <w:pStyle w:val="Heading1"/>
-        <w:rPr>
-          <w:lang w:val="nb-NO"/>
-        </w:rPr>
-      </w:pPr>
-      <w:r>
-        <w:rPr>
-          <w:lang w:val="nb-NO"/>
-        </w:rPr>
-        <w:t>Referanseliste</w:t>
-      </w:r>
-    </w:p>
-    <w:p>
-      <w:pPr>
-        <w:rPr>
-          <w:lang w:val="nb-NO"/>
-        </w:rPr>
-      </w:pPr>
-      <w:r>
-        <w:rPr>
-          <w:lang w:val="nb-NO"/>
-        </w:rPr>
-        <w:t xml:space="preserve">En referanseliste </w:t>
-      </w:r>
-      <w:r>
-        <w:rPr>
-          <w:lang w:val="nb-NO"/>
-        </w:rPr>
-        <w:t>over litteratur (inkludert AI-løsninger, blogger, dokumentasjon og hjelpeartikler på nett) du har brukt i prosjektet for å løse det.</w:t>
-      </w:r>
-    </w:p>
-    <w:p>
-      <w:pPr>
-        <w:rPr>
-          <w:lang w:val="nb-NO"/>
-        </w:rPr>
-      </w:pPr>
-      <w:r>
-        <w:rPr>
-          <w:lang w:val="nb-NO"/>
-        </w:rPr>
-        <w:t>Bruk APA7-stil. Her er kildekompasset.no god hjelp!</w:t>
-      </w:r>
-    </w:p>
-    <w:p>
-      <w:pPr>
-        <w:rPr>
-          <w:lang w:val="nb-NO"/>
-        </w:rPr>
-      </w:pPr>
-    </w:p>
-    <w:p>
-      <w:pPr>
-        <w:rPr>
-          <w:lang w:val="nb-NO"/>
-        </w:rPr>
-      </w:pPr>
-      <w:r>
-        <w:rPr>
-          <w:lang w:val="nb-NO"/>
-        </w:rPr>
-        <w:t xml:space="preserve">Google + </w:t>
-      </w:r>
-      <w:proofErr w:type="spellStart"/>
-      <w:r>
-        <w:rPr>
-          <w:lang w:val="nb-NO"/>
-        </w:rPr>
-        <w:t>copilot</w:t>
-      </w:r>
-      <w:proofErr w:type="spellEnd"/>
-      <w:r>
-        <w:rPr>
-          <w:lang w:val="nb-NO"/>
-        </w:rPr>
-        <w:t>:</w:t>
-      </w:r>
-    </w:p>
-    <w:p>
-      <w:pPr>
-        <w:rPr>
-          <w:lang w:val="nb-NO"/>
-        </w:rPr>
-      </w:pPr>
-      <w:proofErr w:type="spellStart"/>
-      <w:r>
-        <w:rPr>
-          <w:lang w:val="nb-NO"/>
-        </w:rPr>
-        <w:t>how</w:t>
-      </w:r>
-      <w:proofErr w:type="spellEnd"/>
-      <w:r>
-        <w:rPr>
-          <w:lang w:val="nb-NO"/>
-        </w:rPr>
-        <w:t xml:space="preserve"> to </w:t>
-      </w:r>
-      <w:proofErr w:type="spellStart"/>
-      <w:r>
-        <w:rPr>
-          <w:lang w:val="nb-NO"/>
-        </w:rPr>
-        <w:t>take</w:t>
-      </w:r>
-      <w:proofErr w:type="spellEnd"/>
-      <w:r>
-        <w:rPr>
-          <w:lang w:val="nb-NO"/>
-        </w:rPr>
-        <w:t xml:space="preserve"> info from multiple inputs </w:t>
-      </w:r>
-      <w:proofErr w:type="spellStart"/>
-      <w:r>
-        <w:rPr>
-          <w:lang w:val="nb-NO"/>
-        </w:rPr>
-        <w:t>into</w:t>
-      </w:r>
-      <w:proofErr w:type="spellEnd"/>
-      <w:r>
-        <w:rPr>
-          <w:lang w:val="nb-NO"/>
-        </w:rPr>
-        <w:t xml:space="preserve"> a single </w:t>
-      </w:r>
-      <w:proofErr w:type="spellStart"/>
-      <w:r>
-        <w:rPr>
-          <w:lang w:val="nb-NO"/>
-        </w:rPr>
-        <w:t>js</w:t>
-      </w:r>
-      <w:proofErr w:type="spellEnd"/>
-      <w:r>
-        <w:rPr>
-          <w:lang w:val="nb-NO"/>
-        </w:rPr>
-        <w:t xml:space="preserve"> </w:t>
-      </w:r>
-      <w:proofErr w:type="spellStart"/>
-      <w:r>
-        <w:rPr>
-          <w:lang w:val="nb-NO"/>
-        </w:rPr>
-        <w:t>function</w:t>
-      </w:r>
-      <w:proofErr w:type="spellEnd"/>
-      <w:r>
-        <w:rPr>
-          <w:lang w:val="nb-NO"/>
-        </w:rPr>
-        <w:t xml:space="preserve"> from a html </w:t>
-      </w:r>
-      <w:proofErr w:type="spellStart"/>
-      <w:r>
-        <w:rPr>
-          <w:lang w:val="nb-NO"/>
-        </w:rPr>
-        <w:t>document</w:t>
-      </w:r>
-      <w:proofErr w:type="spellEnd"/>
-    </w:p>
-    <w:p>
-      <w:pPr>
-        <w:rPr>
-          <w:lang w:val="nb-NO"/>
-        </w:rPr>
-      </w:pPr>
-      <w:proofErr w:type="spellStart"/>
-      <w:r>
-        <w:rPr>
-          <w:lang w:val="nb-NO"/>
-        </w:rPr>
-        <w:t>difference</w:t>
-      </w:r>
-      <w:proofErr w:type="spellEnd"/>
-      <w:r>
-        <w:rPr>
-          <w:lang w:val="nb-NO"/>
-        </w:rPr>
-        <w:t xml:space="preserve"> </w:t>
-      </w:r>
-      <w:proofErr w:type="spellStart"/>
-      <w:r>
-        <w:rPr>
-          <w:lang w:val="nb-NO"/>
-        </w:rPr>
-        <w:t>between</w:t>
-      </w:r>
-      <w:proofErr w:type="spellEnd"/>
-      <w:r>
-        <w:rPr>
-          <w:lang w:val="nb-NO"/>
-        </w:rPr>
-        <w:t xml:space="preserve"> form and input</w:t>
-      </w:r>
-    </w:p>
-    <w:p>
-      <w:pPr>
-        <w:rPr>
-          <w:lang w:val="nb-NO"/>
-        </w:rPr>
-      </w:pPr>
-      <w:proofErr w:type="spellStart"/>
-      <w:r>
-        <w:rPr>
-          <w:lang w:val="nb-NO"/>
-        </w:rPr>
-        <w:t>why</w:t>
-      </w:r>
-      <w:proofErr w:type="spellEnd"/>
-      <w:r>
-        <w:rPr>
-          <w:lang w:val="nb-NO"/>
-        </w:rPr>
-        <w:t xml:space="preserve"> do </w:t>
-      </w:r>
-      <w:proofErr w:type="spellStart"/>
-      <w:r>
-        <w:rPr>
-          <w:lang w:val="nb-NO"/>
-        </w:rPr>
-        <w:t>you</w:t>
-      </w:r>
-      <w:proofErr w:type="spellEnd"/>
-      <w:r>
-        <w:rPr>
-          <w:lang w:val="nb-NO"/>
-        </w:rPr>
-        <w:t xml:space="preserve"> </w:t>
-      </w:r>
-      <w:proofErr w:type="spellStart"/>
-      <w:r>
-        <w:rPr>
-          <w:lang w:val="nb-NO"/>
-        </w:rPr>
-        <w:t>use</w:t>
-      </w:r>
-      <w:proofErr w:type="spellEnd"/>
-      <w:r>
-        <w:rPr>
-          <w:lang w:val="nb-NO"/>
-        </w:rPr>
-        <w:t xml:space="preserve"> </w:t>
-      </w:r>
-      <w:proofErr w:type="spellStart"/>
-      <w:r>
-        <w:rPr>
-          <w:lang w:val="nb-NO"/>
-        </w:rPr>
-        <w:t>name</w:t>
-      </w:r>
-      <w:proofErr w:type="spellEnd"/>
-      <w:r>
-        <w:rPr>
-          <w:lang w:val="nb-NO"/>
-        </w:rPr>
-        <w:t xml:space="preserve"> in html</w:t>
-      </w:r>
-    </w:p>
-    <w:p>
-      <w:pPr>
-        <w:rPr>
-          <w:lang w:val="nb-NO"/>
-        </w:rPr>
-      </w:pPr>
-      <w:proofErr w:type="spellStart"/>
-      <w:r>
-        <w:rPr>
-          <w:lang w:val="nb-NO"/>
-        </w:rPr>
-        <w:t>how</w:t>
-      </w:r>
-      <w:proofErr w:type="spellEnd"/>
-      <w:r>
-        <w:rPr>
-          <w:lang w:val="nb-NO"/>
-        </w:rPr>
-        <w:t xml:space="preserve"> </w:t>
-      </w:r>
-      <w:proofErr w:type="gramStart"/>
-      <w:r>
-        <w:rPr>
-          <w:lang w:val="nb-NO"/>
-        </w:rPr>
-        <w:t>to link</w:t>
-      </w:r>
-      <w:proofErr w:type="gramEnd"/>
-      <w:r>
-        <w:rPr>
-          <w:lang w:val="nb-NO"/>
-        </w:rPr>
-        <w:t xml:space="preserve"> </w:t>
-      </w:r>
-      <w:proofErr w:type="spellStart"/>
-      <w:r>
-        <w:rPr>
-          <w:lang w:val="nb-NO"/>
-        </w:rPr>
-        <w:t>js</w:t>
-      </w:r>
-      <w:proofErr w:type="spellEnd"/>
-      <w:r>
-        <w:rPr>
-          <w:lang w:val="nb-NO"/>
-        </w:rPr>
-        <w:t xml:space="preserve"> file to html in </w:t>
-      </w:r>
-      <w:proofErr w:type="spellStart"/>
-      <w:r>
-        <w:rPr>
-          <w:lang w:val="nb-NO"/>
-        </w:rPr>
-        <w:t>vscode</w:t>
-      </w:r>
-      <w:proofErr w:type="spellEnd"/>
-    </w:p>
-    <w:p>
-      <w:pPr>
-        <w:rPr>
-          <w:lang w:val="nb-NO"/>
-        </w:rPr>
-      </w:pPr>
-      <w:hyperlink r:id="rId4" w:history="1">
+        <w:t>HTML onload event.</w:t>
+      </w:r>
+      <w:r>
+        <w:t xml:space="preserve"> W3Schools.</w:t>
+      </w:r>
+    </w:p>
+    <w:p>
+      <w:pPr>
+        <w:pStyle w:val="ListParagraph"/>
+      </w:pPr>
+      <w:hyperlink r:id="rId7" w:history="1">
         <w:r>
           <w:rPr>
             <w:rStyle w:val="Hyperlink"/>
-            <w:lang w:val="nb-NO"/>
           </w:rPr>
-          <w:t>https:/</w:t>
+          <w:t>https://www.w3schools.com/jsref/event_onload.asp</w:t>
+        </w:r>
+      </w:hyperlink>
+    </w:p>
+    <w:p>
+      <w:pPr>
+        <w:pStyle w:val="ListParagraph"/>
+        <w:numPr>
+          <w:ilvl w:val="0"/>
+          <w:numId w:val="1"/>
+        </w:numPr>
+      </w:pPr>
+      <w:r>
+        <w:t>W3Schools. (u.å.</w:t>
+      </w:r>
+      <w:r>
+        <w:t>b.</w:t>
+      </w:r>
+      <w:r>
+        <w:t>)</w:t>
+      </w:r>
+      <w:r>
+        <w:t>.</w:t>
+      </w:r>
+      <w:r>
+        <w:t xml:space="preserve"> </w:t>
+      </w:r>
+      <w:r>
+        <w:rPr>
+          <w:i/>
+          <w:iCs/>
+        </w:rPr>
+        <w:t>HTML name Attribute.</w:t>
+      </w:r>
+      <w:r>
+        <w:t xml:space="preserve"> W3Schools.</w:t>
+      </w:r>
+    </w:p>
+    <w:p>
+      <w:pPr>
+        <w:pStyle w:val="ListParagraph"/>
+      </w:pPr>
+      <w:hyperlink r:id="rId8" w:history="1">
+        <w:r>
+          <w:rPr>
+            <w:rStyle w:val="Hyperlink"/>
+          </w:rPr>
+          <w:t>https://www.w3schools.com/tags/att_name.asp</w:t>
+        </w:r>
+      </w:hyperlink>
+    </w:p>
+    <w:p>
+      <w:pPr>
+        <w:pStyle w:val="ListParagraph"/>
+        <w:numPr>
+          <w:ilvl w:val="0"/>
+          <w:numId w:val="1"/>
+        </w:numPr>
+      </w:pPr>
+      <w:r>
+        <w:t>W3Schools. (u.å.</w:t>
+      </w:r>
+      <w:r>
+        <w:t>c.</w:t>
+      </w:r>
+      <w:r>
+        <w:t xml:space="preserve">). </w:t>
+      </w:r>
+      <w:r>
+        <w:rPr>
+          <w:i/>
+          <w:iCs/>
+        </w:rPr>
+        <w:t xml:space="preserve">HTML Forms. </w:t>
+      </w:r>
+      <w:r>
+        <w:t>W3Schools.</w:t>
+      </w:r>
+    </w:p>
+    <w:p>
+      <w:pPr>
+        <w:pStyle w:val="ListParagraph"/>
+      </w:pPr>
+      <w:hyperlink r:id="rId9" w:history="1">
+        <w:r>
+          <w:rPr>
+            <w:rStyle w:val="Hyperlink"/>
+          </w:rPr>
+          <w:t>https://www.w3schools.com/html/html_forms.asp</w:t>
+        </w:r>
+      </w:hyperlink>
+    </w:p>
+    <w:p>
+      <w:pPr>
+        <w:pStyle w:val="ListParagraph"/>
+        <w:numPr>
+          <w:ilvl w:val="0"/>
+          <w:numId w:val="1"/>
+        </w:numPr>
+      </w:pPr>
+      <w:r>
+        <w:t>W3Schools. (u.å.</w:t>
+      </w:r>
+      <w:r>
+        <w:t>d.</w:t>
+      </w:r>
+      <w:r>
+        <w:t xml:space="preserve">). </w:t>
+      </w:r>
+      <w:r>
+        <w:rPr>
+          <w:i/>
+          <w:iCs/>
+        </w:rPr>
+        <w:t xml:space="preserve">HTML &lt;input&gt; Tag. </w:t>
+      </w:r>
+      <w:r>
+        <w:t>W3Schools</w:t>
+      </w:r>
+      <w:r>
+        <w:t>.</w:t>
+      </w:r>
+    </w:p>
+    <w:p>
+      <w:pPr>
+        <w:pStyle w:val="ListParagraph"/>
+      </w:pPr>
+      <w:hyperlink r:id="rId10" w:history="1">
+        <w:r>
+          <w:rPr>
+            <w:rStyle w:val="Hyperlink"/>
+          </w:rPr>
+          <w:t>https://www.w3schools.com/tags/tag_input.asp</w:t>
+        </w:r>
+      </w:hyperlink>
+    </w:p>
+    <w:p>
+      <w:pPr>
+        <w:pStyle w:val="ListParagraph"/>
+        <w:numPr>
+          <w:ilvl w:val="0"/>
+          <w:numId w:val="1"/>
+        </w:numPr>
+      </w:pPr>
+      <w:r>
+        <w:t>W3Schools. (u.å.</w:t>
+      </w:r>
+      <w:r>
+        <w:t>e.</w:t>
+      </w:r>
+      <w:r>
+        <w:t xml:space="preserve">). </w:t>
+      </w:r>
+      <w:r>
+        <w:rPr>
+          <w:i/>
+          <w:iCs/>
+        </w:rPr>
+        <w:t xml:space="preserve">HTML &lt;script&gt; src Attribute. </w:t>
+      </w:r>
+      <w:r>
+        <w:t>W3Schools</w:t>
+      </w:r>
+      <w:r>
+        <w:t>.</w:t>
+      </w:r>
+    </w:p>
+    <w:p>
+      <w:pPr>
+        <w:pStyle w:val="ListParagraph"/>
+      </w:pPr>
+      <w:hyperlink r:id="rId11" w:history="1">
+        <w:r>
+          <w:rPr>
+            <w:rStyle w:val="Hyperlink"/>
+          </w:rPr>
+          <w:t>https://www.w3schools.com/tags/att_script_src.asp</w:t>
+        </w:r>
+      </w:hyperlink>
+    </w:p>
+    <w:p>
+      <w:pPr>
+        <w:pStyle w:val="ListParagraph"/>
+        <w:numPr>
+          <w:ilvl w:val="0"/>
+          <w:numId w:val="1"/>
+        </w:numPr>
+      </w:pPr>
+      <w:r>
+        <w:t>W3Schools. (u.å.</w:t>
+      </w:r>
+      <w:r>
+        <w:t>f.</w:t>
+      </w:r>
+      <w:r>
+        <w:t xml:space="preserve">). </w:t>
+      </w:r>
+      <w:r>
+        <w:rPr>
+          <w:i/>
+          <w:iCs/>
+        </w:rPr>
+        <w:t xml:space="preserve">Javascript HTML Input Examples. </w:t>
+      </w:r>
+      <w:r>
+        <w:t>W3Schools</w:t>
+      </w:r>
+      <w:r>
+        <w:t>.</w:t>
+      </w:r>
+    </w:p>
+    <w:p>
+      <w:pPr>
+        <w:pStyle w:val="ListParagraph"/>
+      </w:pPr>
+      <w:hyperlink r:id="rId12" w:history="1">
+        <w:r>
+          <w:rPr>
+            <w:rStyle w:val="Hyperlink"/>
+          </w:rPr>
+          <w:t>https://www.w3schools.com/js/js_input_examples.asp</w:t>
+        </w:r>
+      </w:hyperlink>
+    </w:p>
+    <w:p>
+      <w:pPr>
+        <w:pStyle w:val="ListParagraph"/>
+        <w:numPr>
+          <w:ilvl w:val="0"/>
+          <w:numId w:val="1"/>
+        </w:numPr>
+      </w:pPr>
+      <w:r>
+        <w:t>W3Schools. (u.å.</w:t>
+      </w:r>
+      <w:r>
+        <w:t>g.</w:t>
+      </w:r>
+      <w:r>
+        <w:t xml:space="preserve">). </w:t>
+      </w:r>
+      <w:r>
+        <w:rPr>
+          <w:i/>
+          <w:iCs/>
+        </w:rPr>
+        <w:t xml:space="preserve">Javascript For Of. </w:t>
+      </w:r>
+      <w:r>
+        <w:t>W3Schools</w:t>
+      </w:r>
+      <w:r>
+        <w:t>.</w:t>
+      </w:r>
+    </w:p>
+    <w:p>
+      <w:pPr>
+        <w:pStyle w:val="ListParagraph"/>
+      </w:pPr>
+      <w:hyperlink r:id="rId13" w:history="1">
+        <w:r>
+          <w:rPr>
+            <w:rStyle w:val="Hyperlink"/>
+          </w:rPr>
+          <w:t>https://www.w3schools.com/js/js_loop_forof.asp</w:t>
+        </w:r>
+      </w:hyperlink>
+    </w:p>
+    <w:p>
+      <w:pPr>
+        <w:pStyle w:val="ListParagraph"/>
+        <w:numPr>
+          <w:ilvl w:val="0"/>
+          <w:numId w:val="1"/>
+        </w:numPr>
+      </w:pPr>
+      <w:r>
+        <w:t>W3Schools. (u.å.</w:t>
+      </w:r>
+      <w:r>
+        <w:t>h.</w:t>
+      </w:r>
+      <w:r>
+        <w:t xml:space="preserve">). </w:t>
+      </w:r>
+      <w:r>
+        <w:rPr>
+          <w:i/>
+          <w:iCs/>
+        </w:rPr>
+        <w:t>Python max() Function.</w:t>
+      </w:r>
+      <w:r>
+        <w:t xml:space="preserve"> W3Schools</w:t>
+      </w:r>
+      <w:r>
+        <w:t>.</w:t>
+      </w:r>
+      <w:r>
+        <w:t xml:space="preserve"> </w:t>
+      </w:r>
+      <w:hyperlink r:id="rId14" w:history="1">
+        <w:r>
+          <w:rPr>
+            <w:rStyle w:val="Hyperlink"/>
+          </w:rPr>
+          <w:t>https://www.w3schools.com/python/ref_func_max.asp</w:t>
+        </w:r>
+      </w:hyperlink>
+    </w:p>
+    <w:p>
+      <w:pPr>
+        <w:pStyle w:val="ListParagraph"/>
+        <w:numPr>
+          <w:ilvl w:val="0"/>
+          <w:numId w:val="1"/>
+        </w:numPr>
+      </w:pPr>
+      <w:r>
+        <w:t>W3Schools. (u.å.</w:t>
+      </w:r>
+      <w:r>
+        <w:t>i.</w:t>
+      </w:r>
+      <w:r>
+        <w:t xml:space="preserve">). </w:t>
+      </w:r>
+      <w:r>
+        <w:rPr>
+          <w:i/>
+          <w:iCs/>
+        </w:rPr>
+        <w:t>Python List append() Method.</w:t>
+      </w:r>
+      <w:r>
+        <w:t xml:space="preserve"> W3Schools. </w:t>
+      </w:r>
+      <w:hyperlink r:id="rId15" w:history="1">
+        <w:r>
+          <w:rPr>
+            <w:rStyle w:val="Hyperlink"/>
+          </w:rPr>
+          <w:t>https://www.w3schools.com/python/ref_list_append.asp</w:t>
+        </w:r>
+      </w:hyperlink>
+    </w:p>
+    <w:p>
+      <w:pPr>
+        <w:pStyle w:val="ListParagraph"/>
+        <w:numPr>
+          <w:ilvl w:val="0"/>
+          <w:numId w:val="1"/>
+        </w:numPr>
+      </w:pPr>
+      <w:r>
+        <w:t>W3Schools. (u.å.</w:t>
+      </w:r>
+      <w:r>
+        <w:t>j.</w:t>
+      </w:r>
+      <w:r>
+        <w:t xml:space="preserve">). </w:t>
+      </w:r>
+      <w:r>
+        <w:rPr>
+          <w:i/>
+          <w:iCs/>
+        </w:rPr>
+        <w:t>Python String strip() Method.</w:t>
+      </w:r>
+      <w:r>
+        <w:t xml:space="preserve"> W3Schools. </w:t>
+      </w:r>
+      <w:hyperlink r:id="rId16" w:history="1">
+        <w:r>
+          <w:rPr>
+            <w:rStyle w:val="Hyperlink"/>
+          </w:rPr>
+          <w:t>https://www.w3schools.com/python/ref_string_strip.asp</w:t>
+        </w:r>
+      </w:hyperlink>
+    </w:p>
+    <w:p>
+      <w:pPr>
+        <w:pStyle w:val="ListParagraph"/>
+        <w:numPr>
+          <w:ilvl w:val="0"/>
+          <w:numId w:val="1"/>
+        </w:numPr>
+      </w:pPr>
+      <w:r>
+        <w:t>W3Schools. (u.å.</w:t>
+      </w:r>
+      <w:r>
+        <w:t>k.</w:t>
+      </w:r>
+      <w:r>
+        <w:t xml:space="preserve">). </w:t>
+      </w:r>
+      <w:r>
+        <w:rPr>
+          <w:i/>
+          <w:iCs/>
+        </w:rPr>
+        <w:t>Python print() Function.</w:t>
+      </w:r>
+      <w:r>
+        <w:t xml:space="preserve"> W3Schools. </w:t>
+      </w:r>
+      <w:hyperlink r:id="rId17" w:history="1">
+        <w:r>
+          <w:rPr>
+            <w:rStyle w:val="Hyperlink"/>
+          </w:rPr>
+          <w:t>https://www.w3schools.com/python/ref_func_print.asp</w:t>
+        </w:r>
+      </w:hyperlink>
+    </w:p>
+    <w:p>
+      <w:pPr>
+        <w:pStyle w:val="ListParagraph"/>
+        <w:numPr>
+          <w:ilvl w:val="0"/>
+          <w:numId w:val="1"/>
+        </w:numPr>
+      </w:pPr>
+      <w:r>
+        <w:t xml:space="preserve">Webtricks. (u.å.) </w:t>
+      </w:r>
+      <w:r>
+        <w:rPr>
+          <w:i/>
+          <w:iCs/>
+        </w:rPr>
+        <w:t>Kurs</w:t>
+      </w:r>
+      <w:r>
+        <w:t>. LMS Webtricks.</w:t>
+      </w:r>
+    </w:p>
+    <w:p>
+      <w:pPr>
+        <w:pStyle w:val="ListParagraph"/>
+      </w:pPr>
+      <w:hyperlink r:id="rId18" w:history="1">
+        <w:r>
+          <w:rPr>
+            <w:rStyle w:val="Hyperlink"/>
+          </w:rPr>
+          <w:t>https://lms.webtricks.blog/kurs</w:t>
+        </w:r>
+      </w:hyperlink>
+    </w:p>
+    <w:p>
+      <w:pPr>
+        <w:pStyle w:val="ListParagraph"/>
+        <w:numPr>
+          <w:ilvl w:val="0"/>
+          <w:numId w:val="1"/>
+        </w:numPr>
+      </w:pPr>
+      <w:r>
+        <w:t>Microsoft Copilot. (2025</w:t>
+      </w:r>
+      <w:r>
+        <w:t>a</w:t>
+      </w:r>
+      <w:r>
+        <w:t xml:space="preserve">). </w:t>
+      </w:r>
+      <w:r>
+        <w:rPr>
+          <w:i/>
+          <w:iCs/>
+        </w:rPr>
+        <w:t>Produksjon av kode for mappedel 1 og 3.</w:t>
+      </w:r>
+    </w:p>
+    <w:p>
+      <w:pPr>
+        <w:pStyle w:val="ListParagraph"/>
+      </w:pPr>
+      <w:hyperlink r:id="rId19" w:history="1">
+        <w:r>
+          <w:rPr>
+            <w:rStyle w:val="Hyperlink"/>
+          </w:rPr>
+          <w:t>https://copilot.microsoft.com/shares/akQEYn18RV63HC5Yd</w:t>
         </w:r>
         <w:r>
           <w:rPr>
             <w:rStyle w:val="Hyperlink"/>
-            <w:lang w:val="nb-NO"/>
           </w:rPr>
-          <w:t>/</w:t>
+          <w:t>v</w:t>
         </w:r>
         <w:r>
           <w:rPr>
             <w:rStyle w:val="Hyperlink"/>
-            <w:lang w:val="nb-NO"/>
           </w:rPr>
-          <w:t>copilot.microsoft.com/shares/akQEYn18RV63HC5Ydv44U</w:t>
+          <w:t>44U</w:t>
         </w:r>
       </w:hyperlink>
     </w:p>
     <w:p>
       <w:pPr>
+        <w:pStyle w:val="ListParagraph"/>
+        <w:numPr>
+          <w:ilvl w:val="0"/>
+          <w:numId w:val="1"/>
+        </w:numPr>
+      </w:pPr>
+      <w:r>
+        <w:t>Microsoft Copilot. (2025</w:t>
+      </w:r>
+      <w:r>
+        <w:t>b</w:t>
+      </w:r>
+      <w:r>
+        <w:t>).</w:t>
+      </w:r>
+      <w:r>
+        <w:t xml:space="preserve"> </w:t>
+      </w:r>
+      <w:r>
         <w:rPr>
-          <w:lang w:val="nb-NO"/>
+          <w:i/>
+          <w:iCs/>
         </w:rPr>
-      </w:pPr>
-      <w:hyperlink r:id="rId5" w:history="1">
+        <w:t>Henting av informasjonssystemer kurs.</w:t>
+      </w:r>
+    </w:p>
+    <w:p>
+      <w:pPr>
+        <w:pStyle w:val="ListParagraph"/>
+      </w:pPr>
+      <w:hyperlink r:id="rId20" w:history="1">
         <w:r>
           <w:rPr>
             <w:rStyle w:val="Hyperlink"/>
-            <w:lang w:val="nb-NO"/>
           </w:rPr>
           <w:t>https://copilot.microsoft.com/shares/RqkLZHpR7HcvkEeMrkoyK</w:t>
         </w:r>
@@ -547,49 +898,155 @@
     </w:p>
     <w:p>
       <w:pPr>
+        <w:pStyle w:val="ListParagraph"/>
+        <w:numPr>
+          <w:ilvl w:val="0"/>
+          <w:numId w:val="1"/>
+        </w:numPr>
+      </w:pPr>
+      <w:r>
+        <w:t>Microsoft Copilot. (2025</w:t>
+      </w:r>
+      <w:r>
+        <w:t>c</w:t>
+      </w:r>
+      <w:r>
+        <w:t>).</w:t>
+      </w:r>
+      <w:r>
+        <w:t xml:space="preserve"> </w:t>
+      </w:r>
+      <w:r>
         <w:rPr>
-          <w:lang w:val="nb-NO"/>
+          <w:i/>
+          <w:iCs/>
         </w:rPr>
-      </w:pPr>
-      <w:hyperlink r:id="rId6" w:history="1">
+        <w:t>Forklaring av forskjellige egenskaper.</w:t>
+      </w:r>
+    </w:p>
+    <w:p>
+      <w:pPr>
+        <w:pStyle w:val="ListParagraph"/>
+      </w:pPr>
+      <w:hyperlink r:id="rId21" w:history="1">
         <w:r>
           <w:rPr>
             <w:rStyle w:val="Hyperlink"/>
-            <w:lang w:val="nb-NO"/>
           </w:rPr>
-          <w:t>https://copilot.microsoft.com/shares/SqyWqhM6XZrv3W41H9cAL</w:t>
+          <w:t>https://copilot.m</w:t>
+        </w:r>
+        <w:r>
+          <w:rPr>
+            <w:rStyle w:val="Hyperlink"/>
+          </w:rPr>
+          <w:t>i</w:t>
+        </w:r>
+        <w:r>
+          <w:rPr>
+            <w:rStyle w:val="Hyperlink"/>
+          </w:rPr>
+          <w:t>crosoft.com/shares/SqyWqhM6XZrv3W41H9cAL</w:t>
         </w:r>
       </w:hyperlink>
     </w:p>
     <w:p>
       <w:pPr>
+        <w:pStyle w:val="ListParagraph"/>
+        <w:numPr>
+          <w:ilvl w:val="0"/>
+          <w:numId w:val="1"/>
+        </w:numPr>
+      </w:pPr>
+      <w:r>
+        <w:t>Microsoft Copilot. (2025</w:t>
+      </w:r>
+      <w:r>
+        <w:t>d</w:t>
+      </w:r>
+      <w:r>
+        <w:t>).</w:t>
+      </w:r>
+      <w:r>
+        <w:t xml:space="preserve"> </w:t>
+      </w:r>
+      <w:r>
         <w:rPr>
-          <w:lang w:val="nb-NO"/>
+          <w:i/>
+          <w:iCs/>
         </w:rPr>
-      </w:pPr>
-    </w:p>
-    <w:p>
-      <w:pPr>
+        <w:t>Hjelp med Apa7.</w:t>
+      </w:r>
+    </w:p>
+    <w:p>
+      <w:pPr>
+        <w:pStyle w:val="ListParagraph"/>
+      </w:pPr>
+      <w:hyperlink r:id="rId22" w:history="1">
+        <w:r>
+          <w:rPr>
+            <w:rStyle w:val="Hyperlink"/>
+          </w:rPr>
+          <w:t>https://copilot.microsoft.com/shares/icjt8XZRfhppt3tDrA9Nz</w:t>
+        </w:r>
+      </w:hyperlink>
+    </w:p>
+    <w:p>
+      <w:pPr>
+        <w:pStyle w:val="ListParagraph"/>
+        <w:numPr>
+          <w:ilvl w:val="0"/>
+          <w:numId w:val="1"/>
+        </w:numPr>
+      </w:pPr>
+      <w:r>
+        <w:t xml:space="preserve">StackOverflow. (2011). </w:t>
+      </w:r>
+      <w:r>
         <w:rPr>
-          <w:lang w:val="nb-NO"/>
+          <w:i/>
+          <w:iCs/>
         </w:rPr>
-      </w:pPr>
-    </w:p>
-    <w:p>
-      <w:pPr>
+        <w:t xml:space="preserve"> Is optimizing Javascript for loops necessary</w:t>
+      </w:r>
+      <w:r>
         <w:rPr>
-          <w:lang w:val="nb-NO"/>
+          <w:i/>
+          <w:iCs/>
         </w:rPr>
-      </w:pPr>
-    </w:p>
-    <w:p>
-      <w:pPr>
-        <w:rPr>
-          <w:lang w:val="nb-NO"/>
-        </w:rPr>
-      </w:pPr>
-    </w:p>
+        <w:t xml:space="preserve">? </w:t>
+      </w:r>
+      <w:r>
+        <w:t>StackOverflow</w:t>
+      </w:r>
+      <w:r>
+        <w:t>.</w:t>
+      </w:r>
+    </w:p>
+    <w:p>
+      <w:pPr>
+        <w:pStyle w:val="ListParagraph"/>
+      </w:pPr>
+      <w:hyperlink r:id="rId23" w:history="1">
+        <w:r>
+          <w:rPr>
+            <w:rStyle w:val="Hyperlink"/>
+          </w:rPr>
+          <w:t>https://stackoverflow.com/questions/6973942/is-optimizing-javascript-for-loops-really-necessary</w:t>
+        </w:r>
+      </w:hyperlink>
+    </w:p>
+    <w:p>
+      <w:pPr>
+        <w:pStyle w:val="ListParagraph"/>
+      </w:pPr>
+    </w:p>
+    <w:p/>
+    <w:p/>
+    <w:p/>
+    <w:p/>
+    <w:p/>
     <w:sectPr>
+      <w:footerReference w:type="default" r:id="rId24"/>
       <w:pgSz w:w="12240" w:h="15840"/>
       <w:pgMar w:top="1440" w:right="1440" w:bottom="1440" w:left="1440" w:header="720" w:footer="720" w:gutter="0"/>
       <w:cols w:space="720"/>
@@ -597,6 +1054,233 @@
     </w:sectPr>
   </w:body>
 </w:document>
+</file>
+
+<file path=word/endnotes.xml><?xml version="1.0" encoding="utf-8"?>
+<w:endnotes xmlns:wpc="http://schemas.microsoft.com/office/word/2010/wordprocessingCanvas" xmlns:cx="http://schemas.microsoft.com/office/drawing/2014/chartex" xmlns:cx1="http://schemas.microsoft.com/office/drawing/2015/9/8/chartex" xmlns:cx2="http://schemas.microsoft.com/office/drawing/2015/10/21/chartex" xmlns:cx3="http://schemas.microsoft.com/office/drawing/2016/5/9/chartex" xmlns:cx4="http://schemas.microsoft.com/office/drawing/2016/5/10/chartex" xmlns:cx5="http://schemas.microsoft.com/office/drawing/2016/5/11/chartex" xmlns:cx6="http://schemas.microsoft.com/office/drawing/2016/5/12/chartex" xmlns:cx7="http://schemas.microsoft.com/office/drawing/2016/5/13/chartex" xmlns:cx8="http://schemas.microsoft.com/office/drawing/2016/5/14/chartex" xmlns:mc="http://schemas.openxmlformats.org/markup-compatibility/2006" xmlns:aink="http://schemas.microsoft.com/office/drawing/2016/ink" xmlns:am3d="http://schemas.microsoft.com/office/drawing/2017/model3d" xmlns:o="urn:schemas-microsoft-com:office:office" xmlns:oel="http://schemas.microsoft.com/office/2019/extlst" xmlns:r="http://schemas.openxmlformats.org/officeDocument/2006/relationships" xmlns:m="http://schemas.openxmlformats.org/officeDocument/2006/math" xmlns:v="urn:schemas-microsoft-com:vml" xmlns:wp14="http://schemas.microsoft.com/office/word/2010/wordprocessingDrawing" xmlns:wp="http://schemas.openxmlformats.org/drawingml/2006/wordprocessingDrawing" xmlns:w10="urn:schemas-microsoft-com:office:word" xmlns:w="http://schemas.openxmlformats.org/wordprocessingml/2006/main" xmlns:w14="http://schemas.microsoft.com/office/word/2010/wordml" xmlns:w15="http://schemas.microsoft.com/office/word/2012/wordml" xmlns:w16cex="http://schemas.microsoft.com/office/word/2018/wordml/cex" xmlns:w16cid="http://schemas.microsoft.com/office/word/2016/wordml/cid" xmlns:w16="http://schemas.microsoft.com/office/word/2018/wordml" xmlns:w16du="http://schemas.microsoft.com/office/word/2023/wordml/word16du" xmlns:w16sdtdh="http://schemas.microsoft.com/office/word/2020/wordml/sdtdatahash" xmlns:w16sdtfl="http://schemas.microsoft.com/office/word/2024/wordml/sdtformatlock" xmlns:w16se="http://schemas.microsoft.com/office/word/2015/wordml/symex" xmlns:wpg="http://schemas.microsoft.com/office/word/2010/wordprocessingGroup" xmlns:wpi="http://schemas.microsoft.com/office/word/2010/wordprocessingInk" xmlns:wne="http://schemas.microsoft.com/office/word/2006/wordml" xmlns:wps="http://schemas.microsoft.com/office/word/2010/wordprocessingShape" mc:Ignorable="w14 w15 w16se w16cid w16 w16cex w16sdtdh w16sdtfl w16du wp14">
+  <w:endnote w:type="separator" w:id="-1">
+    <w:p>
+      <w:pPr>
+        <w:spacing w:after="0" w:line="240" w:lineRule="auto"/>
+      </w:pPr>
+      <w:r>
+        <w:separator/>
+      </w:r>
+    </w:p>
+  </w:endnote>
+  <w:endnote w:type="continuationSeparator" w:id="0">
+    <w:p>
+      <w:pPr>
+        <w:spacing w:after="0" w:line="240" w:lineRule="auto"/>
+      </w:pPr>
+      <w:r>
+        <w:continuationSeparator/>
+      </w:r>
+    </w:p>
+  </w:endnote>
+</w:endnotes>
+</file>
+
+<file path=word/footer1.xml><?xml version="1.0" encoding="utf-8"?>
+<w:ftr xmlns:wpc="http://schemas.microsoft.com/office/word/2010/wordprocessingCanvas" xmlns:cx="http://schemas.microsoft.com/office/drawing/2014/chartex" xmlns:cx1="http://schemas.microsoft.com/office/drawing/2015/9/8/chartex" xmlns:cx2="http://schemas.microsoft.com/office/drawing/2015/10/21/chartex" xmlns:cx3="http://schemas.microsoft.com/office/drawing/2016/5/9/chartex" xmlns:cx4="http://schemas.microsoft.com/office/drawing/2016/5/10/chartex" xmlns:cx5="http://schemas.microsoft.com/office/drawing/2016/5/11/chartex" xmlns:cx6="http://schemas.microsoft.com/office/drawing/2016/5/12/chartex" xmlns:cx7="http://schemas.microsoft.com/office/drawing/2016/5/13/chartex" xmlns:cx8="http://schemas.microsoft.com/office/drawing/2016/5/14/chartex" xmlns:mc="http://schemas.openxmlformats.org/markup-compatibility/2006" xmlns:aink="http://schemas.microsoft.com/office/drawing/2016/ink" xmlns:am3d="http://schemas.microsoft.com/office/drawing/2017/model3d" xmlns:o="urn:schemas-microsoft-com:office:office" xmlns:oel="http://schemas.microsoft.com/office/2019/extlst" xmlns:r="http://schemas.openxmlformats.org/officeDocument/2006/relationships" xmlns:m="http://schemas.openxmlformats.org/officeDocument/2006/math" xmlns:v="urn:schemas-microsoft-com:vml" xmlns:wp14="http://schemas.microsoft.com/office/word/2010/wordprocessingDrawing" xmlns:wp="http://schemas.openxmlformats.org/drawingml/2006/wordprocessingDrawing" xmlns:w10="urn:schemas-microsoft-com:office:word" xmlns:w="http://schemas.openxmlformats.org/wordprocessingml/2006/main" xmlns:w14="http://schemas.microsoft.com/office/word/2010/wordml" xmlns:w15="http://schemas.microsoft.com/office/word/2012/wordml" xmlns:w16cex="http://schemas.microsoft.com/office/word/2018/wordml/cex" xmlns:w16cid="http://schemas.microsoft.com/office/word/2016/wordml/cid" xmlns:w16="http://schemas.microsoft.com/office/word/2018/wordml" xmlns:w16du="http://schemas.microsoft.com/office/word/2023/wordml/word16du" xmlns:w16sdtdh="http://schemas.microsoft.com/office/word/2020/wordml/sdtdatahash" xmlns:w16sdtfl="http://schemas.microsoft.com/office/word/2024/wordml/sdtformatlock" xmlns:w16se="http://schemas.microsoft.com/office/word/2015/wordml/symex" xmlns:wpg="http://schemas.microsoft.com/office/word/2010/wordprocessingGroup" xmlns:wpi="http://schemas.microsoft.com/office/word/2010/wordprocessingInk" xmlns:wne="http://schemas.microsoft.com/office/word/2006/wordml" xmlns:wps="http://schemas.microsoft.com/office/word/2010/wordprocessingShape" mc:Ignorable="w14 w15 w16se w16cid w16 w16cex w16sdtdh w16sdtfl w16du wp14">
+  <w:sdt>
+    <w:sdtPr>
+      <w:id w:val="873276936"/>
+      <w:docPartObj>
+        <w:docPartGallery w:val="Page Numbers (Bottom of Page)"/>
+        <w:docPartUnique/>
+      </w:docPartObj>
+    </w:sdtPr>
+    <w:sdtEndPr>
+      <w:rPr>
+        <w:noProof/>
+      </w:rPr>
+    </w:sdtEndPr>
+    <w:sdtContent>
+      <w:p>
+        <w:pPr>
+          <w:pStyle w:val="Footer"/>
+          <w:jc w:val="right"/>
+        </w:pPr>
+        <w:r>
+          <w:fldChar w:fldCharType="begin"/>
+        </w:r>
+        <w:r>
+          <w:instrText xml:space="preserve"> PAGE   \* MERGEFORMAT </w:instrText>
+        </w:r>
+        <w:r>
+          <w:fldChar w:fldCharType="separate"/>
+        </w:r>
+        <w:r>
+          <w:rPr>
+            <w:noProof/>
+          </w:rPr>
+          <w:t>2</w:t>
+        </w:r>
+        <w:r>
+          <w:rPr>
+            <w:noProof/>
+          </w:rPr>
+          <w:fldChar w:fldCharType="end"/>
+        </w:r>
+      </w:p>
+    </w:sdtContent>
+  </w:sdt>
+  <w:p>
+    <w:pPr>
+      <w:pStyle w:val="Footer"/>
+    </w:pPr>
+    <w:r>
+      <w:t>Innføring i programmering eksamen, Yacob Thurmann Zahid</w:t>
+    </w:r>
+  </w:p>
+</w:ftr>
+</file>
+
+<file path=word/footnotes.xml><?xml version="1.0" encoding="utf-8"?>
+<w:footnotes xmlns:wpc="http://schemas.microsoft.com/office/word/2010/wordprocessingCanvas" xmlns:cx="http://schemas.microsoft.com/office/drawing/2014/chartex" xmlns:cx1="http://schemas.microsoft.com/office/drawing/2015/9/8/chartex" xmlns:cx2="http://schemas.microsoft.com/office/drawing/2015/10/21/chartex" xmlns:cx3="http://schemas.microsoft.com/office/drawing/2016/5/9/chartex" xmlns:cx4="http://schemas.microsoft.com/office/drawing/2016/5/10/chartex" xmlns:cx5="http://schemas.microsoft.com/office/drawing/2016/5/11/chartex" xmlns:cx6="http://schemas.microsoft.com/office/drawing/2016/5/12/chartex" xmlns:cx7="http://schemas.microsoft.com/office/drawing/2016/5/13/chartex" xmlns:cx8="http://schemas.microsoft.com/office/drawing/2016/5/14/chartex" xmlns:mc="http://schemas.openxmlformats.org/markup-compatibility/2006" xmlns:aink="http://schemas.microsoft.com/office/drawing/2016/ink" xmlns:am3d="http://schemas.microsoft.com/office/drawing/2017/model3d" xmlns:o="urn:schemas-microsoft-com:office:office" xmlns:oel="http://schemas.microsoft.com/office/2019/extlst" xmlns:r="http://schemas.openxmlformats.org/officeDocument/2006/relationships" xmlns:m="http://schemas.openxmlformats.org/officeDocument/2006/math" xmlns:v="urn:schemas-microsoft-com:vml" xmlns:wp14="http://schemas.microsoft.com/office/word/2010/wordprocessingDrawing" xmlns:wp="http://schemas.openxmlformats.org/drawingml/2006/wordprocessingDrawing" xmlns:w10="urn:schemas-microsoft-com:office:word" xmlns:w="http://schemas.openxmlformats.org/wordprocessingml/2006/main" xmlns:w14="http://schemas.microsoft.com/office/word/2010/wordml" xmlns:w15="http://schemas.microsoft.com/office/word/2012/wordml" xmlns:w16cex="http://schemas.microsoft.com/office/word/2018/wordml/cex" xmlns:w16cid="http://schemas.microsoft.com/office/word/2016/wordml/cid" xmlns:w16="http://schemas.microsoft.com/office/word/2018/wordml" xmlns:w16du="http://schemas.microsoft.com/office/word/2023/wordml/word16du" xmlns:w16sdtdh="http://schemas.microsoft.com/office/word/2020/wordml/sdtdatahash" xmlns:w16sdtfl="http://schemas.microsoft.com/office/word/2024/wordml/sdtformatlock" xmlns:w16se="http://schemas.microsoft.com/office/word/2015/wordml/symex" xmlns:wpg="http://schemas.microsoft.com/office/word/2010/wordprocessingGroup" xmlns:wpi="http://schemas.microsoft.com/office/word/2010/wordprocessingInk" xmlns:wne="http://schemas.microsoft.com/office/word/2006/wordml" xmlns:wps="http://schemas.microsoft.com/office/word/2010/wordprocessingShape" mc:Ignorable="w14 w15 w16se w16cid w16 w16cex w16sdtdh w16sdtfl w16du wp14">
+  <w:footnote w:type="separator" w:id="-1">
+    <w:p>
+      <w:pPr>
+        <w:spacing w:after="0" w:line="240" w:lineRule="auto"/>
+      </w:pPr>
+      <w:r>
+        <w:separator/>
+      </w:r>
+    </w:p>
+  </w:footnote>
+  <w:footnote w:type="continuationSeparator" w:id="0">
+    <w:p>
+      <w:pPr>
+        <w:spacing w:after="0" w:line="240" w:lineRule="auto"/>
+      </w:pPr>
+      <w:r>
+        <w:continuationSeparator/>
+      </w:r>
+    </w:p>
+  </w:footnote>
+</w:footnotes>
+</file>
+
+<file path=word/numbering.xml><?xml version="1.0" encoding="utf-8"?>
+<w:numbering xmlns:wpc="http://schemas.microsoft.com/office/word/2010/wordprocessingCanvas" xmlns:cx="http://schemas.microsoft.com/office/drawing/2014/chartex" xmlns:cx1="http://schemas.microsoft.com/office/drawing/2015/9/8/chartex" xmlns:cx2="http://schemas.microsoft.com/office/drawing/2015/10/21/chartex" xmlns:cx3="http://schemas.microsoft.com/office/drawing/2016/5/9/chartex" xmlns:cx4="http://schemas.microsoft.com/office/drawing/2016/5/10/chartex" xmlns:cx5="http://schemas.microsoft.com/office/drawing/2016/5/11/chartex" xmlns:cx6="http://schemas.microsoft.com/office/drawing/2016/5/12/chartex" xmlns:cx7="http://schemas.microsoft.com/office/drawing/2016/5/13/chartex" xmlns:cx8="http://schemas.microsoft.com/office/drawing/2016/5/14/chartex" xmlns:mc="http://schemas.openxmlformats.org/markup-compatibility/2006" xmlns:aink="http://schemas.microsoft.com/office/drawing/2016/ink" xmlns:am3d="http://schemas.microsoft.com/office/drawing/2017/model3d" xmlns:o="urn:schemas-microsoft-com:office:office" xmlns:oel="http://schemas.microsoft.com/office/2019/extlst" xmlns:r="http://schemas.openxmlformats.org/officeDocument/2006/relationships" xmlns:m="http://schemas.openxmlformats.org/officeDocument/2006/math" xmlns:v="urn:schemas-microsoft-com:vml" xmlns:wp14="http://schemas.microsoft.com/office/word/2010/wordprocessingDrawing" xmlns:wp="http://schemas.openxmlformats.org/drawingml/2006/wordprocessingDrawing" xmlns:w10="urn:schemas-microsoft-com:office:word" xmlns:w="http://schemas.openxmlformats.org/wordprocessingml/2006/main" xmlns:w14="http://schemas.microsoft.com/office/word/2010/wordml" xmlns:w15="http://schemas.microsoft.com/office/word/2012/wordml" xmlns:w16cex="http://schemas.microsoft.com/office/word/2018/wordml/cex" xmlns:w16cid="http://schemas.microsoft.com/office/word/2016/wordml/cid" xmlns:w16="http://schemas.microsoft.com/office/word/2018/wordml" xmlns:w16du="http://schemas.microsoft.com/office/word/2023/wordml/word16du" xmlns:w16sdtdh="http://schemas.microsoft.com/office/word/2020/wordml/sdtdatahash" xmlns:w16sdtfl="http://schemas.microsoft.com/office/word/2024/wordml/sdtformatlock" xmlns:w16se="http://schemas.microsoft.com/office/word/2015/wordml/symex" xmlns:wpg="http://schemas.microsoft.com/office/word/2010/wordprocessingGroup" xmlns:wpi="http://schemas.microsoft.com/office/word/2010/wordprocessingInk" xmlns:wne="http://schemas.microsoft.com/office/word/2006/wordml" xmlns:wps="http://schemas.microsoft.com/office/word/2010/wordprocessingShape" mc:Ignorable="w14 w15 w16se w16cid w16 w16cex w16sdtdh w16sdtfl w16du wp14">
+  <w:abstractNum w:abstractNumId="0" w15:restartNumberingAfterBreak="0">
+    <w:nsid w:val="08DD29E7"/>
+    <w:multiLevelType w:val="hybridMultilevel"/>
+    <w:tmpl w:val="9AA2B2A0"/>
+    <w:lvl w:ilvl="0" w:tplc="04090001">
+      <w:start w:val="1"/>
+      <w:numFmt w:val="bullet"/>
+      <w:lvlText w:val=""/>
+      <w:lvlJc w:val="left"/>
+      <w:pPr>
+        <w:ind w:left="720" w:hanging="360"/>
+      </w:pPr>
+      <w:rPr>
+        <w:rFonts w:ascii="Symbol" w:hAnsi="Symbol" w:hint="default"/>
+      </w:rPr>
+    </w:lvl>
+    <w:lvl w:ilvl="1" w:tplc="04090003" w:tentative="1">
+      <w:start w:val="1"/>
+      <w:numFmt w:val="bullet"/>
+      <w:lvlText w:val="o"/>
+      <w:lvlJc w:val="left"/>
+      <w:pPr>
+        <w:ind w:left="1440" w:hanging="360"/>
+      </w:pPr>
+      <w:rPr>
+        <w:rFonts w:ascii="Courier New" w:hAnsi="Courier New" w:cs="Courier New" w:hint="default"/>
+      </w:rPr>
+    </w:lvl>
+    <w:lvl w:ilvl="2" w:tplc="04090005" w:tentative="1">
+      <w:start w:val="1"/>
+      <w:numFmt w:val="bullet"/>
+      <w:lvlText w:val=""/>
+      <w:lvlJc w:val="left"/>
+      <w:pPr>
+        <w:ind w:left="2160" w:hanging="360"/>
+      </w:pPr>
+      <w:rPr>
+        <w:rFonts w:ascii="Wingdings" w:hAnsi="Wingdings" w:hint="default"/>
+      </w:rPr>
+    </w:lvl>
+    <w:lvl w:ilvl="3" w:tplc="04090001" w:tentative="1">
+      <w:start w:val="1"/>
+      <w:numFmt w:val="bullet"/>
+      <w:lvlText w:val=""/>
+      <w:lvlJc w:val="left"/>
+      <w:pPr>
+        <w:ind w:left="2880" w:hanging="360"/>
+      </w:pPr>
+      <w:rPr>
+        <w:rFonts w:ascii="Symbol" w:hAnsi="Symbol" w:hint="default"/>
+      </w:rPr>
+    </w:lvl>
+    <w:lvl w:ilvl="4" w:tplc="04090003" w:tentative="1">
+      <w:start w:val="1"/>
+      <w:numFmt w:val="bullet"/>
+      <w:lvlText w:val="o"/>
+      <w:lvlJc w:val="left"/>
+      <w:pPr>
+        <w:ind w:left="3600" w:hanging="360"/>
+      </w:pPr>
+      <w:rPr>
+        <w:rFonts w:ascii="Courier New" w:hAnsi="Courier New" w:cs="Courier New" w:hint="default"/>
+      </w:rPr>
+    </w:lvl>
+    <w:lvl w:ilvl="5" w:tplc="04090005" w:tentative="1">
+      <w:start w:val="1"/>
+      <w:numFmt w:val="bullet"/>
+      <w:lvlText w:val=""/>
+      <w:lvlJc w:val="left"/>
+      <w:pPr>
+        <w:ind w:left="4320" w:hanging="360"/>
+      </w:pPr>
+      <w:rPr>
+        <w:rFonts w:ascii="Wingdings" w:hAnsi="Wingdings" w:hint="default"/>
+      </w:rPr>
+    </w:lvl>
+    <w:lvl w:ilvl="6" w:tplc="04090001" w:tentative="1">
+      <w:start w:val="1"/>
+      <w:numFmt w:val="bullet"/>
+      <w:lvlText w:val=""/>
+      <w:lvlJc w:val="left"/>
+      <w:pPr>
+        <w:ind w:left="5040" w:hanging="360"/>
+      </w:pPr>
+      <w:rPr>
+        <w:rFonts w:ascii="Symbol" w:hAnsi="Symbol" w:hint="default"/>
+      </w:rPr>
+    </w:lvl>
+    <w:lvl w:ilvl="7" w:tplc="04090003" w:tentative="1">
+      <w:start w:val="1"/>
+      <w:numFmt w:val="bullet"/>
+      <w:lvlText w:val="o"/>
+      <w:lvlJc w:val="left"/>
+      <w:pPr>
+        <w:ind w:left="5760" w:hanging="360"/>
+      </w:pPr>
+      <w:rPr>
+        <w:rFonts w:ascii="Courier New" w:hAnsi="Courier New" w:cs="Courier New" w:hint="default"/>
+      </w:rPr>
+    </w:lvl>
+    <w:lvl w:ilvl="8" w:tplc="04090005" w:tentative="1">
+      <w:start w:val="1"/>
+      <w:numFmt w:val="bullet"/>
+      <w:lvlText w:val=""/>
+      <w:lvlJc w:val="left"/>
+      <w:pPr>
+        <w:ind w:left="6480" w:hanging="360"/>
+      </w:pPr>
+      <w:rPr>
+        <w:rFonts w:ascii="Wingdings" w:hAnsi="Wingdings" w:hint="default"/>
+      </w:rPr>
+    </w:lvl>
+  </w:abstractNum>
+  <w:num w:numId="1" w16cid:durableId="1282566861">
+    <w:abstractNumId w:val="0"/>
+  </w:num>
+</w:numbering>
 </file>
 
 <file path=word/styles.xml><?xml version="1.0" encoding="utf-8"?>
@@ -999,6 +1683,9 @@
   <w:style w:type="paragraph" w:default="1" w:styleId="Normal">
     <w:name w:val="Normal"/>
     <w:qFormat/>
+    <w:rPr>
+      <w:lang w:val="nb-NO"/>
+    </w:rPr>
   </w:style>
   <w:style w:type="paragraph" w:styleId="Heading1">
     <w:name w:val="heading 1"/>
@@ -1049,7 +1736,6 @@
     <w:next w:val="Normal"/>
     <w:link w:val="Heading3Char"/>
     <w:uiPriority w:val="9"/>
-    <w:semiHidden/>
     <w:unhideWhenUsed/>
     <w:qFormat/>
     <w:rsid w:val="008C399B"/>
@@ -1256,7 +1942,6 @@
     <w:basedOn w:val="DefaultParagraphFont"/>
     <w:link w:val="Heading3"/>
     <w:uiPriority w:val="9"/>
-    <w:semiHidden/>
     <w:rsid w:val="008C399B"/>
     <w:rPr>
       <w:rFonts w:eastAsiaTheme="majorEastAsia" w:cstheme="majorBidi"/>
@@ -1547,6 +2232,56 @@
     <w:rPr>
       <w:color w:val="96607D" w:themeColor="followedHyperlink"/>
       <w:u w:val="single"/>
+    </w:rPr>
+  </w:style>
+  <w:style w:type="paragraph" w:styleId="Header">
+    <w:name w:val="header"/>
+    <w:basedOn w:val="Normal"/>
+    <w:link w:val="HeaderChar"/>
+    <w:uiPriority w:val="99"/>
+    <w:unhideWhenUsed/>
+    <w:rsid w:val="00453E04"/>
+    <w:pPr>
+      <w:tabs>
+        <w:tab w:val="center" w:pos="4680"/>
+        <w:tab w:val="right" w:pos="9360"/>
+      </w:tabs>
+      <w:spacing w:after="0" w:line="240" w:lineRule="auto"/>
+    </w:pPr>
+  </w:style>
+  <w:style w:type="character" w:customStyle="1" w:styleId="HeaderChar">
+    <w:name w:val="Header Char"/>
+    <w:basedOn w:val="DefaultParagraphFont"/>
+    <w:link w:val="Header"/>
+    <w:uiPriority w:val="99"/>
+    <w:rsid w:val="00453E04"/>
+    <w:rPr>
+      <w:lang w:val="nb-NO"/>
+    </w:rPr>
+  </w:style>
+  <w:style w:type="paragraph" w:styleId="Footer">
+    <w:name w:val="footer"/>
+    <w:basedOn w:val="Normal"/>
+    <w:link w:val="FooterChar"/>
+    <w:uiPriority w:val="99"/>
+    <w:unhideWhenUsed/>
+    <w:rsid w:val="00453E04"/>
+    <w:pPr>
+      <w:tabs>
+        <w:tab w:val="center" w:pos="4680"/>
+        <w:tab w:val="right" w:pos="9360"/>
+      </w:tabs>
+      <w:spacing w:after="0" w:line="240" w:lineRule="auto"/>
+    </w:pPr>
+  </w:style>
+  <w:style w:type="character" w:customStyle="1" w:styleId="FooterChar">
+    <w:name w:val="Footer Char"/>
+    <w:basedOn w:val="DefaultParagraphFont"/>
+    <w:link w:val="Footer"/>
+    <w:uiPriority w:val="99"/>
+    <w:rsid w:val="00453E04"/>
+    <w:rPr>
+      <w:lang w:val="nb-NO"/>
     </w:rPr>
   </w:style>
 </w:styles>

</xml_diff>